<commit_message>
Esta es una prueba
</commit_message>
<xml_diff>
--- a/Entregable 2/Doc Arquitectura.docx
+++ b/Entregable 2/Doc Arquitectura.docx
@@ -190,17 +190,7 @@
           <w:szCs w:val="24"/>
           <w:lang w:eastAsia="es-CO"/>
         </w:rPr>
-        <w:t xml:space="preserve">, </w:t>
-      </w:r>
-      <w:r>
-        <w:rPr>
-          <w:rFonts w:ascii="Arial Narrow" w:eastAsia="Times New Roman" w:hAnsi="Arial Narrow" w:cs="Times New Roman"/>
-          <w:bCs/>
-          <w:sz w:val="24"/>
-          <w:szCs w:val="24"/>
-          <w:lang w:eastAsia="es-CO"/>
-        </w:rPr>
-        <w:t xml:space="preserve">En esta fase inicial del proyecto, se establece la base de la arquitectura mediante la implementación de mecanismos de integración robustos y flexibles que permitan capturar, transformar y mover datos desde múltiples fuentes hacia un entorno analítico centralizado. Este proceso se realiza utilizando </w:t>
+        <w:t xml:space="preserve">, En esta fase inicial del proyecto, se establece la base de la arquitectura mediante la implementación de mecanismos de integración robustos y flexibles que permitan capturar, transformar y mover datos desde múltiples fuentes hacia un entorno analítico centralizado. Este proceso se realiza utilizando </w:t>
       </w:r>
       <w:proofErr w:type="spellStart"/>
       <w:r>
@@ -303,27 +293,7 @@
           <w:szCs w:val="24"/>
           <w:lang w:eastAsia="es-CO"/>
         </w:rPr>
-        <w:t>Medallas</w:t>
-      </w:r>
-      <w:r>
-        <w:rPr>
-          <w:rFonts w:ascii="Arial Narrow" w:eastAsia="Times New Roman" w:hAnsi="Arial Narrow" w:cs="Times New Roman"/>
-          <w:bCs/>
-          <w:sz w:val="24"/>
-          <w:szCs w:val="24"/>
-          <w:lang w:eastAsia="es-CO"/>
-        </w:rPr>
-        <w:t>,</w:t>
-      </w:r>
-      <w:r>
-        <w:rPr>
-          <w:rFonts w:ascii="Arial Narrow" w:eastAsia="Times New Roman" w:hAnsi="Arial Narrow" w:cs="Times New Roman"/>
-          <w:bCs/>
-          <w:sz w:val="24"/>
-          <w:szCs w:val="24"/>
-          <w:lang w:eastAsia="es-CO"/>
-        </w:rPr>
-        <w:t>En</w:t>
+        <w:t>Medallas,En</w:t>
       </w:r>
       <w:proofErr w:type="spellEnd"/>
       <w:r>
@@ -3344,8 +3314,6 @@
           <w:lang w:eastAsia="es-CO"/>
         </w:rPr>
       </w:pPr>
-      <w:bookmarkStart w:id="0" w:name="_GoBack"/>
-      <w:bookmarkEnd w:id="0"/>
     </w:p>
     <w:p>
       <w:pPr>
@@ -5365,6 +5333,34 @@
           <w:szCs w:val="24"/>
         </w:rPr>
       </w:pPr>
+    </w:p>
+    <w:p>
+      <w:pPr>
+        <w:rPr>
+          <w:rFonts w:ascii="Arial Narrow" w:hAnsi="Arial Narrow"/>
+          <w:sz w:val="24"/>
+          <w:szCs w:val="24"/>
+        </w:rPr>
+      </w:pPr>
+    </w:p>
+    <w:p>
+      <w:pPr>
+        <w:rPr>
+          <w:rFonts w:ascii="Arial Narrow" w:hAnsi="Arial Narrow"/>
+          <w:sz w:val="24"/>
+          <w:szCs w:val="24"/>
+        </w:rPr>
+      </w:pPr>
+      <w:r>
+        <w:rPr>
+          <w:rFonts w:ascii="Arial Narrow" w:hAnsi="Arial Narrow"/>
+          <w:sz w:val="24"/>
+          <w:szCs w:val="24"/>
+        </w:rPr>
+        <w:t>eeee</w:t>
+      </w:r>
+      <w:bookmarkStart w:id="0" w:name="_GoBack"/>
+      <w:bookmarkEnd w:id="0"/>
     </w:p>
     <w:sectPr>
       <w:headerReference w:type="default" r:id="rId8"/>

</xml_diff>